<commit_message>
Add BC817-40 to BJT Transistors Chart - SMD
</commit_message>
<xml_diff>
--- a/Label Files/BJTs/BJT Transistors Chart - SMD.docx
+++ b/Label Files/BJTs/BJT Transistors Chart - SMD.docx
@@ -39,17 +39,64 @@
             <w:pPr>
               <w:pStyle w:val="Contenidodelatabla"/>
               <w:spacing w:lineRule="exact" w:line="283" w:before="45" w:after="0"/>
-              <w:jc w:val="center"/>
-              <w:rPr>
-                <w:b/>
-                <w:bCs/>
-                <w:color w:val="000000"/>
-                <w:sz w:val="28"/>
-                <w:szCs w:val="28"/>
-              </w:rPr>
-            </w:pPr>
-            <w:r>
-              <w:rPr/>
+              <w:jc w:val="left"/>
+              <w:rPr>
+                <w:b/>
+                <w:bCs/>
+                <w:color w:val="000000"/>
+                <w:sz w:val="28"/>
+                <w:szCs w:val="28"/>
+              </w:rPr>
+            </w:pPr>
+            <w:r>
+              <w:rPr>
+                <w:b/>
+                <w:bCs/>
+                <w:color w:val="000000"/>
+                <w:sz w:val="28"/>
+                <w:szCs w:val="28"/>
+              </w:rPr>
+              <w:t>BC817-</w:t>
+            </w:r>
+            <w:r>
+              <w:rPr>
+                <w:b/>
+                <w:bCs/>
+                <w:color w:val="000000"/>
+                <w:sz w:val="28"/>
+                <w:szCs w:val="28"/>
+              </w:rPr>
+              <w:t>40</w:t>
+            </w:r>
+            <w:r>
+              <w:rPr>
+                <w:b/>
+                <w:bCs/>
+                <w:color w:val="000000"/>
+                <w:sz w:val="28"/>
+                <w:szCs w:val="28"/>
+              </w:rPr>
+              <w:t xml:space="preserve">             </w:t>
+            </w:r>
+            <w:r>
+              <w:rPr>
+                <w:b/>
+                <w:bCs/>
+                <w:color w:val="FF0000"/>
+                <w:sz w:val="28"/>
+                <w:szCs w:val="28"/>
+              </w:rPr>
+              <w:t>NPN</w:t>
+            </w:r>
+            <w:r>
+              <w:rPr>
+                <w:b/>
+                <w:bCs/>
+                <w:color w:val="000000"/>
+                <w:sz w:val="28"/>
+                <w:szCs w:val="28"/>
+              </w:rPr>
+              <w:t xml:space="preserve"> </w:t>
             </w:r>
           </w:p>
         </w:tc>
@@ -76,7 +123,13 @@
               </w:rPr>
             </w:pPr>
             <w:r>
-              <w:rPr/>
+              <w:rPr>
+                <w:b/>
+                <w:bCs/>
+                <w:color w:val="000000"/>
+                <w:sz w:val="28"/>
+                <w:szCs w:val="28"/>
+              </w:rPr>
             </w:r>
           </w:p>
         </w:tc>
@@ -103,7 +156,13 @@
               </w:rPr>
             </w:pPr>
             <w:r>
-              <w:rPr/>
+              <w:rPr>
+                <w:b/>
+                <w:bCs/>
+                <w:color w:val="000000"/>
+                <w:sz w:val="28"/>
+                <w:szCs w:val="28"/>
+              </w:rPr>
             </w:r>
           </w:p>
         </w:tc>
@@ -131,7 +190,13 @@
               </w:rPr>
             </w:pPr>
             <w:r>
-              <w:rPr/>
+              <w:rPr>
+                <w:b/>
+                <w:bCs/>
+                <w:color w:val="000000"/>
+                <w:sz w:val="28"/>
+                <w:szCs w:val="28"/>
+              </w:rPr>
             </w:r>
           </w:p>
         </w:tc>
@@ -163,9 +228,101 @@
             <w:r>
               <w:rPr>
                 <w:b/>
-                <w:color w:val="000000"/>
-                <w:sz w:val="14"/>
-              </w:rPr>
+                <w:color w:val="000BFF"/>
+                <w:sz w:val="14"/>
+              </w:rPr>
+              <w:drawing>
+                <wp:anchor behindDoc="0" distT="0" distB="0" distL="0" distR="0" simplePos="0" locked="0" layoutInCell="0" allowOverlap="1" relativeHeight="2">
+                  <wp:simplePos x="0" y="0"/>
+                  <wp:positionH relativeFrom="column">
+                    <wp:posOffset>87630</wp:posOffset>
+                  </wp:positionH>
+                  <wp:positionV relativeFrom="paragraph">
+                    <wp:posOffset>37465</wp:posOffset>
+                  </wp:positionV>
+                  <wp:extent cx="612140" cy="612140"/>
+                  <wp:effectExtent l="0" t="0" r="0" b="0"/>
+                  <wp:wrapSquare wrapText="largest"/>
+                  <wp:docPr id="1" name="Imagen1" descr=""/>
+                  <wp:cNvGraphicFramePr>
+                    <a:graphicFrameLocks xmlns:a="http://schemas.openxmlformats.org/drawingml/2006/main" noChangeAspect="1"/>
+                  </wp:cNvGraphicFramePr>
+                  <a:graphic xmlns:a="http://schemas.openxmlformats.org/drawingml/2006/main">
+                    <a:graphicData uri="http://schemas.openxmlformats.org/drawingml/2006/picture">
+                      <pic:pic xmlns:pic="http://schemas.openxmlformats.org/drawingml/2006/picture">
+                        <pic:nvPicPr>
+                          <pic:cNvPr id="1" name="Imagen1" descr=""/>
+                          <pic:cNvPicPr>
+                            <a:picLocks noChangeAspect="1" noChangeArrowheads="1"/>
+                          </pic:cNvPicPr>
+                        </pic:nvPicPr>
+                        <pic:blipFill>
+                          <a:blip r:embed="rId2"/>
+                          <a:stretch>
+                            <a:fillRect/>
+                          </a:stretch>
+                        </pic:blipFill>
+                        <pic:spPr bwMode="auto">
+                          <a:xfrm>
+                            <a:off x="0" y="0"/>
+                            <a:ext cx="612140" cy="612140"/>
+                          </a:xfrm>
+                          <a:prstGeom prst="rect">
+                            <a:avLst/>
+                          </a:prstGeom>
+                          <a:noFill/>
+                        </pic:spPr>
+                      </pic:pic>
+                    </a:graphicData>
+                  </a:graphic>
+                </wp:anchor>
+              </w:drawing>
+              <w:drawing>
+                <wp:anchor behindDoc="0" distT="0" distB="0" distL="0" distR="0" simplePos="0" locked="0" layoutInCell="0" allowOverlap="1" relativeHeight="3">
+                  <wp:simplePos x="0" y="0"/>
+                  <wp:positionH relativeFrom="column">
+                    <wp:posOffset>980440</wp:posOffset>
+                  </wp:positionH>
+                  <wp:positionV relativeFrom="paragraph">
+                    <wp:posOffset>33655</wp:posOffset>
+                  </wp:positionV>
+                  <wp:extent cx="507365" cy="612140"/>
+                  <wp:effectExtent l="0" t="0" r="0" b="0"/>
+                  <wp:wrapSquare wrapText="largest"/>
+                  <wp:docPr id="2" name="Imagen2" descr=""/>
+                  <wp:cNvGraphicFramePr>
+                    <a:graphicFrameLocks xmlns:a="http://schemas.openxmlformats.org/drawingml/2006/main" noChangeAspect="1"/>
+                  </wp:cNvGraphicFramePr>
+                  <a:graphic xmlns:a="http://schemas.openxmlformats.org/drawingml/2006/main">
+                    <a:graphicData uri="http://schemas.openxmlformats.org/drawingml/2006/picture">
+                      <pic:pic xmlns:pic="http://schemas.openxmlformats.org/drawingml/2006/picture">
+                        <pic:nvPicPr>
+                          <pic:cNvPr id="2" name="Imagen2" descr=""/>
+                          <pic:cNvPicPr>
+                            <a:picLocks noChangeAspect="1" noChangeArrowheads="1"/>
+                          </pic:cNvPicPr>
+                        </pic:nvPicPr>
+                        <pic:blipFill>
+                          <a:blip r:embed="rId3"/>
+                          <a:stretch>
+                            <a:fillRect/>
+                          </a:stretch>
+                        </pic:blipFill>
+                        <pic:spPr bwMode="auto">
+                          <a:xfrm>
+                            <a:off x="0" y="0"/>
+                            <a:ext cx="507365" cy="612140"/>
+                          </a:xfrm>
+                          <a:prstGeom prst="rect">
+                            <a:avLst/>
+                          </a:prstGeom>
+                          <a:noFill/>
+                        </pic:spPr>
+                      </pic:pic>
+                    </a:graphicData>
+                  </a:graphic>
+                </wp:anchor>
+              </w:drawing>
             </w:r>
           </w:p>
         </w:tc>
@@ -187,6 +344,7 @@
                 <w:b/>
                 <w:color w:val="FF0000"/>
                 <w:sz w:val="14"/>
+                <w:u w:val="single"/>
               </w:rPr>
             </w:pPr>
             <w:r>
@@ -194,6 +352,7 @@
                 <w:b/>
                 <w:color w:val="FF0000"/>
                 <w:sz w:val="14"/>
+                <w:u w:val="single"/>
               </w:rPr>
             </w:r>
           </w:p>
@@ -286,29 +445,45 @@
                 <w:b/>
                 <w:bCs/>
                 <w:color w:val="FFFFFF"/>
+                <w:sz w:val="13"/>
+                <w:szCs w:val="13"/>
+              </w:rPr>
+            </w:pPr>
+            <w:r>
+              <w:rPr>
+                <w:b/>
+                <w:bCs/>
+                <w:color w:val="FFFFFF"/>
+                <w:sz w:val="13"/>
+                <w:szCs w:val="13"/>
+              </w:rPr>
+              <w:t>General purpose switching and amplification</w:t>
+            </w:r>
+          </w:p>
+        </w:tc>
+        <w:tc>
+          <w:tcPr>
+            <w:tcW w:w="2551" w:type="dxa"/>
+            <w:tcBorders>
+              <w:top w:val="single" w:sz="4" w:space="0" w:color="000000"/>
+              <w:left w:val="single" w:sz="6" w:space="0" w:color="000000"/>
+            </w:tcBorders>
+            <w:shd w:color="auto" w:fill="000000" w:val="clear"/>
+          </w:tcPr>
+          <w:p>
+            <w:pPr>
+              <w:pStyle w:val="Contenidodelatabla"/>
+              <w:spacing w:lineRule="exact" w:line="130" w:before="51" w:after="0"/>
+              <w:jc w:val="center"/>
+              <w:rPr>
+                <w:b/>
+                <w:bCs/>
+                <w:color w:val="FFFFFF"/>
                 <w:sz w:val="18"/>
                 <w:szCs w:val="18"/>
               </w:rPr>
             </w:pPr>
             <w:r>
-              <w:rPr/>
-            </w:r>
-          </w:p>
-        </w:tc>
-        <w:tc>
-          <w:tcPr>
-            <w:tcW w:w="2551" w:type="dxa"/>
-            <w:tcBorders>
-              <w:top w:val="single" w:sz="4" w:space="0" w:color="000000"/>
-              <w:left w:val="single" w:sz="6" w:space="0" w:color="000000"/>
-            </w:tcBorders>
-            <w:shd w:color="auto" w:fill="000000" w:val="clear"/>
-          </w:tcPr>
-          <w:p>
-            <w:pPr>
-              <w:pStyle w:val="Contenidodelatabla"/>
-              <w:spacing w:lineRule="exact" w:line="130" w:before="51" w:after="0"/>
-              <w:jc w:val="center"/>
               <w:rPr>
                 <w:b/>
                 <w:bCs/>
@@ -316,9 +491,6 @@
                 <w:sz w:val="18"/>
                 <w:szCs w:val="18"/>
               </w:rPr>
-            </w:pPr>
-            <w:r>
-              <w:rPr/>
             </w:r>
           </w:p>
         </w:tc>
@@ -344,7 +516,12 @@
               </w:rPr>
             </w:pPr>
             <w:r>
-              <w:rPr/>
+              <w:rPr>
+                <w:b/>
+                <w:color w:val="FFFFFF"/>
+                <w:sz w:val="18"/>
+                <w:szCs w:val="18"/>
+              </w:rPr>
             </w:r>
           </w:p>
         </w:tc>
@@ -371,7 +548,12 @@
               </w:rPr>
             </w:pPr>
             <w:r>
-              <w:rPr/>
+              <w:rPr>
+                <w:b/>
+                <w:color w:val="FFFFFF"/>
+                <w:sz w:val="16"/>
+                <w:szCs w:val="16"/>
+              </w:rPr>
             </w:r>
           </w:p>
         </w:tc>
@@ -392,27 +574,671 @@
           <w:p>
             <w:pPr>
               <w:pStyle w:val="Contenidodelatabla"/>
+              <w:spacing w:lineRule="exact" w:line="108" w:before="57" w:after="60"/>
+              <w:ind w:left="57"/>
+              <w:rPr>
+                <w:color w:val="000000"/>
+                <w:sz w:val="16"/>
+                <w:szCs w:val="16"/>
+              </w:rPr>
+            </w:pPr>
+            <w:r>
+              <w:rPr>
+                <w:color w:val="000000"/>
+                <w:sz w:val="14"/>
+                <w:szCs w:val="14"/>
+              </w:rPr>
+              <w:t>V</w:t>
+            </w:r>
+            <w:r>
+              <w:rPr>
+                <w:color w:val="000000"/>
+                <w:sz w:val="20"/>
+                <w:szCs w:val="20"/>
+                <w:vertAlign w:val="subscript"/>
+              </w:rPr>
+              <w:t>CBO</w:t>
+            </w:r>
+            <w:r>
+              <w:rPr>
+                <w:color w:val="000000"/>
+                <w:sz w:val="26"/>
+                <w:szCs w:val="26"/>
+                <w:vertAlign w:val="subscript"/>
+              </w:rPr>
+              <w:t xml:space="preserve"> </w:t>
+            </w:r>
+            <w:r>
+              <w:rPr>
+                <w:color w:val="000000"/>
+                <w:sz w:val="14"/>
+                <w:szCs w:val="14"/>
+              </w:rPr>
+              <w:t xml:space="preserve">= </w:t>
+            </w:r>
+            <w:r>
+              <w:rPr>
+                <w:b/>
+                <w:bCs/>
+                <w:color w:val="000000"/>
+                <w:sz w:val="14"/>
+                <w:szCs w:val="14"/>
+              </w:rPr>
+              <w:t>5</w:t>
+            </w:r>
+            <w:r>
+              <w:rPr>
+                <w:b/>
+                <w:bCs/>
+                <w:color w:val="000000"/>
+                <w:sz w:val="14"/>
+                <w:szCs w:val="14"/>
+              </w:rPr>
+              <w:t>0 V</w:t>
+            </w:r>
+            <w:r>
+              <w:rPr>
+                <w:b/>
+                <w:bCs/>
+                <w:color w:val="000000"/>
+                <w:sz w:val="16"/>
+                <w:szCs w:val="16"/>
+              </w:rPr>
+              <w:t xml:space="preserve">                    </w:t>
+            </w:r>
+            <w:r>
+              <w:rPr>
+                <w:color w:val="000000"/>
+                <w:sz w:val="14"/>
+                <w:szCs w:val="14"/>
+              </w:rPr>
+              <w:t>f</w:t>
+            </w:r>
+            <w:r>
+              <w:rPr>
+                <w:color w:val="000000"/>
+                <w:sz w:val="20"/>
+                <w:szCs w:val="20"/>
+                <w:vertAlign w:val="subscript"/>
+              </w:rPr>
+              <w:t>T</w:t>
+            </w:r>
+            <w:r>
+              <w:rPr>
+                <w:color w:val="000000"/>
+                <w:sz w:val="26"/>
+                <w:szCs w:val="26"/>
+                <w:vertAlign w:val="subscript"/>
+              </w:rPr>
+              <w:t xml:space="preserve"> </w:t>
+            </w:r>
+            <w:r>
+              <w:rPr>
+                <w:color w:val="000000"/>
+                <w:sz w:val="14"/>
+                <w:szCs w:val="14"/>
+              </w:rPr>
+              <w:t xml:space="preserve">= </w:t>
+            </w:r>
+            <w:r>
+              <w:rPr>
+                <w:b/>
+                <w:bCs/>
+                <w:color w:val="000000"/>
+                <w:sz w:val="14"/>
+                <w:szCs w:val="14"/>
+              </w:rPr>
+              <w:t xml:space="preserve">Typ. </w:t>
+            </w:r>
+            <w:r>
+              <w:rPr>
+                <w:b/>
+                <w:bCs/>
+                <w:color w:val="000000"/>
+                <w:sz w:val="14"/>
+                <w:szCs w:val="14"/>
+              </w:rPr>
+              <w:t>100</w:t>
+            </w:r>
+            <w:r>
+              <w:rPr>
+                <w:b/>
+                <w:bCs/>
+                <w:color w:val="000000"/>
+                <w:sz w:val="14"/>
+                <w:szCs w:val="14"/>
+              </w:rPr>
+              <w:t xml:space="preserve"> MHz</w:t>
+            </w:r>
+          </w:p>
+          <w:p>
+            <w:pPr>
+              <w:pStyle w:val="Contenidodelatabla"/>
+              <w:spacing w:lineRule="exact" w:line="108" w:before="57" w:after="60"/>
+              <w:ind w:left="57"/>
+              <w:rPr>
+                <w:color w:val="000000"/>
+                <w:sz w:val="16"/>
+                <w:szCs w:val="16"/>
+              </w:rPr>
+            </w:pPr>
+            <w:r>
+              <w:rPr>
+                <w:color w:val="000000"/>
+                <w:sz w:val="14"/>
+                <w:szCs w:val="14"/>
+              </w:rPr>
+              <w:t>V</w:t>
+            </w:r>
+            <w:r>
+              <w:rPr>
+                <w:color w:val="000000"/>
+                <w:sz w:val="20"/>
+                <w:szCs w:val="20"/>
+                <w:vertAlign w:val="subscript"/>
+              </w:rPr>
+              <w:t>CE0</w:t>
+            </w:r>
+            <w:r>
+              <w:rPr>
+                <w:color w:val="000000"/>
+                <w:sz w:val="26"/>
+                <w:szCs w:val="26"/>
+                <w:vertAlign w:val="subscript"/>
+              </w:rPr>
+              <w:t xml:space="preserve"> </w:t>
+            </w:r>
+            <w:r>
+              <w:rPr>
+                <w:color w:val="000000"/>
+                <w:sz w:val="14"/>
+                <w:szCs w:val="14"/>
+              </w:rPr>
+              <w:t xml:space="preserve">= </w:t>
+            </w:r>
+            <w:r>
+              <w:rPr>
+                <w:b/>
+                <w:bCs/>
+                <w:color w:val="000000"/>
+                <w:sz w:val="14"/>
+                <w:szCs w:val="14"/>
+              </w:rPr>
+              <w:t>45</w:t>
+            </w:r>
+            <w:r>
+              <w:rPr>
+                <w:b/>
+                <w:bCs/>
+                <w:color w:val="000000"/>
+                <w:sz w:val="14"/>
+                <w:szCs w:val="14"/>
+              </w:rPr>
+              <w:t xml:space="preserve"> V</w:t>
+            </w:r>
+            <w:r>
+              <w:rPr>
+                <w:b/>
+                <w:bCs/>
+                <w:color w:val="000000"/>
+                <w:sz w:val="16"/>
+                <w:szCs w:val="16"/>
+              </w:rPr>
+              <w:t xml:space="preserve">                    </w:t>
+            </w:r>
+            <w:r>
+              <w:rPr>
+                <w:b w:val="false"/>
+                <w:bCs w:val="false"/>
+                <w:color w:val="000000"/>
+                <w:sz w:val="14"/>
+                <w:szCs w:val="14"/>
+              </w:rPr>
+              <w:t>V</w:t>
+            </w:r>
+            <w:r>
+              <w:rPr>
+                <w:b w:val="false"/>
+                <w:bCs w:val="false"/>
+                <w:color w:val="000000"/>
+                <w:sz w:val="20"/>
+                <w:szCs w:val="20"/>
+                <w:vertAlign w:val="subscript"/>
+              </w:rPr>
+              <w:t>BE(sat)</w:t>
+            </w:r>
+            <w:r>
+              <w:rPr>
+                <w:b w:val="false"/>
+                <w:bCs w:val="false"/>
+                <w:color w:val="000000"/>
+                <w:sz w:val="26"/>
+                <w:szCs w:val="26"/>
+                <w:vertAlign w:val="subscript"/>
+              </w:rPr>
+              <w:t xml:space="preserve"> </w:t>
+            </w:r>
+            <w:r>
+              <w:rPr>
+                <w:b w:val="false"/>
+                <w:bCs w:val="false"/>
+                <w:color w:val="000000"/>
+                <w:sz w:val="14"/>
+                <w:szCs w:val="14"/>
+              </w:rPr>
+              <w:t>=</w:t>
+            </w:r>
+            <w:r>
+              <w:rPr>
+                <w:b/>
+                <w:bCs/>
+                <w:color w:val="000000"/>
+                <w:sz w:val="14"/>
+                <w:szCs w:val="14"/>
+              </w:rPr>
+              <w:t xml:space="preserve"> </w:t>
+            </w:r>
+            <w:r>
+              <w:rPr>
+                <w:b/>
+                <w:bCs/>
+                <w:color w:val="000000"/>
+                <w:sz w:val="14"/>
+                <w:szCs w:val="14"/>
+              </w:rPr>
+              <w:t>1</w:t>
+            </w:r>
+            <w:r>
+              <w:rPr>
+                <w:b/>
+                <w:bCs/>
+                <w:color w:val="000000"/>
+                <w:sz w:val="14"/>
+                <w:szCs w:val="14"/>
+              </w:rPr>
+              <w:t xml:space="preserve"> V</w:t>
+            </w:r>
+          </w:p>
+          <w:p>
+            <w:pPr>
+              <w:pStyle w:val="Contenidodelatabla"/>
+              <w:spacing w:lineRule="exact" w:line="108" w:before="57" w:after="60"/>
+              <w:ind w:left="57"/>
+              <w:rPr>
+                <w:color w:val="000000"/>
+                <w:sz w:val="16"/>
+                <w:szCs w:val="16"/>
+              </w:rPr>
+            </w:pPr>
+            <w:r>
+              <w:rPr>
+                <w:color w:val="000000"/>
+                <w:sz w:val="14"/>
+                <w:szCs w:val="14"/>
+              </w:rPr>
+              <w:t>V</w:t>
+            </w:r>
+            <w:r>
+              <w:rPr>
+                <w:color w:val="000000"/>
+                <w:sz w:val="20"/>
+                <w:szCs w:val="20"/>
+                <w:vertAlign w:val="subscript"/>
+              </w:rPr>
+              <w:t>EBO</w:t>
+            </w:r>
+            <w:r>
+              <w:rPr>
+                <w:color w:val="000000"/>
+                <w:sz w:val="26"/>
+                <w:szCs w:val="26"/>
+                <w:vertAlign w:val="subscript"/>
+              </w:rPr>
+              <w:t xml:space="preserve"> </w:t>
+            </w:r>
+            <w:r>
+              <w:rPr>
+                <w:color w:val="000000"/>
+                <w:sz w:val="14"/>
+                <w:szCs w:val="14"/>
+              </w:rPr>
+              <w:t>=</w:t>
+            </w:r>
+            <w:r>
+              <w:rPr>
+                <w:b/>
+                <w:bCs/>
+                <w:color w:val="000000"/>
+                <w:sz w:val="14"/>
+                <w:szCs w:val="14"/>
+              </w:rPr>
+              <w:t xml:space="preserve"> 5 V </w:t>
+            </w:r>
+            <w:r>
+              <w:rPr>
+                <w:b/>
+                <w:bCs/>
+                <w:color w:val="000000"/>
+                <w:sz w:val="16"/>
+                <w:szCs w:val="16"/>
+              </w:rPr>
+              <w:t xml:space="preserve">                     </w:t>
+            </w:r>
+            <w:r>
+              <w:rPr>
+                <w:color w:val="000000"/>
+                <w:sz w:val="14"/>
+                <w:szCs w:val="14"/>
+              </w:rPr>
+              <w:t>P</w:t>
+            </w:r>
+            <w:r>
+              <w:rPr>
+                <w:color w:val="000000"/>
+                <w:sz w:val="20"/>
+                <w:szCs w:val="20"/>
+                <w:vertAlign w:val="subscript"/>
+              </w:rPr>
+              <w:t>C</w:t>
+            </w:r>
+            <w:r>
+              <w:rPr>
+                <w:color w:val="000000"/>
+                <w:sz w:val="14"/>
+                <w:szCs w:val="14"/>
+              </w:rPr>
+              <w:t>=</w:t>
+            </w:r>
+            <w:r>
+              <w:rPr>
+                <w:b/>
+                <w:bCs/>
+                <w:color w:val="000000"/>
+                <w:sz w:val="14"/>
+                <w:szCs w:val="14"/>
+              </w:rPr>
+              <w:t xml:space="preserve">  </w:t>
+            </w:r>
+            <w:r>
+              <w:rPr>
+                <w:b/>
+                <w:bCs/>
+                <w:color w:val="000000"/>
+                <w:sz w:val="14"/>
+                <w:szCs w:val="14"/>
+              </w:rPr>
+              <w:t>310</w:t>
+            </w:r>
+            <w:r>
+              <w:rPr>
+                <w:b/>
+                <w:bCs/>
+                <w:color w:val="000000"/>
+                <w:sz w:val="14"/>
+                <w:szCs w:val="14"/>
+              </w:rPr>
+              <w:t xml:space="preserve"> mW</w:t>
+            </w:r>
+          </w:p>
+          <w:p>
+            <w:pPr>
+              <w:pStyle w:val="Contenidodelatabla"/>
+              <w:spacing w:lineRule="exact" w:line="108" w:before="57" w:after="60"/>
+              <w:ind w:left="57"/>
+              <w:rPr/>
+            </w:pPr>
+            <w:r>
+              <w:rPr>
+                <w:color w:val="000000"/>
+                <w:sz w:val="14"/>
+                <w:szCs w:val="14"/>
+              </w:rPr>
+              <w:t>I</w:t>
+            </w:r>
+            <w:r>
+              <w:rPr>
+                <w:color w:val="000000"/>
+                <w:sz w:val="20"/>
+                <w:szCs w:val="20"/>
+                <w:vertAlign w:val="subscript"/>
+              </w:rPr>
+              <w:t>C</w:t>
+            </w:r>
+            <w:r>
+              <w:rPr>
+                <w:color w:val="000000"/>
+                <w:sz w:val="26"/>
+                <w:szCs w:val="26"/>
+                <w:vertAlign w:val="subscript"/>
+              </w:rPr>
+              <w:t xml:space="preserve"> </w:t>
+            </w:r>
+            <w:r>
+              <w:rPr>
+                <w:color w:val="000000"/>
+                <w:sz w:val="14"/>
+                <w:szCs w:val="14"/>
+              </w:rPr>
+              <w:t>=</w:t>
+            </w:r>
+            <w:r>
+              <w:rPr>
+                <w:b/>
+                <w:bCs/>
+                <w:color w:val="000000"/>
+                <w:sz w:val="14"/>
+                <w:szCs w:val="14"/>
+              </w:rPr>
+              <w:t xml:space="preserve"> </w:t>
+            </w:r>
+            <w:r>
+              <w:rPr>
+                <w:b/>
+                <w:bCs/>
+                <w:color w:val="000000"/>
+                <w:sz w:val="14"/>
+                <w:szCs w:val="14"/>
+              </w:rPr>
+              <w:t>800</w:t>
+            </w:r>
+            <w:r>
+              <w:rPr>
+                <w:b/>
+                <w:bCs/>
+                <w:color w:val="000000"/>
+                <w:sz w:val="14"/>
+                <w:szCs w:val="14"/>
+              </w:rPr>
+              <w:t xml:space="preserve"> mA                      </w:t>
+            </w:r>
+            <w:r>
+              <w:rPr>
+                <w:color w:val="000000"/>
+                <w:sz w:val="14"/>
+                <w:szCs w:val="14"/>
+              </w:rPr>
+              <w:t>T</w:t>
+            </w:r>
+            <w:r>
+              <w:rPr>
+                <w:color w:val="000000"/>
+                <w:sz w:val="20"/>
+                <w:szCs w:val="20"/>
+                <w:vertAlign w:val="subscript"/>
+              </w:rPr>
+              <w:t>STG</w:t>
+            </w:r>
+            <w:r>
+              <w:rPr>
+                <w:color w:val="000000"/>
+                <w:sz w:val="26"/>
+                <w:szCs w:val="26"/>
+                <w:vertAlign w:val="subscript"/>
+              </w:rPr>
+              <w:t xml:space="preserve"> </w:t>
+            </w:r>
+            <w:r>
+              <w:rPr>
+                <w:color w:val="000000"/>
+                <w:sz w:val="14"/>
+                <w:szCs w:val="14"/>
+              </w:rPr>
+              <w:t xml:space="preserve">= </w:t>
+            </w:r>
+            <w:r>
+              <w:rPr>
+                <w:b/>
+                <w:bCs/>
+                <w:color w:val="000000"/>
+                <w:sz w:val="14"/>
+                <w:szCs w:val="14"/>
+              </w:rPr>
+              <w:t>-65 ~ 150 °C</w:t>
+            </w:r>
+          </w:p>
+          <w:p>
+            <w:pPr>
+              <w:pStyle w:val="Contenidodelatabla"/>
+              <w:spacing w:lineRule="exact" w:line="108" w:before="57" w:after="60"/>
+              <w:ind w:left="57"/>
+              <w:rPr>
+                <w:color w:val="000000"/>
+                <w:sz w:val="16"/>
+                <w:szCs w:val="16"/>
+              </w:rPr>
+            </w:pPr>
+            <w:r>
+              <w:rPr>
+                <w:b w:val="false"/>
+                <w:bCs w:val="false"/>
+                <w:color w:val="000000"/>
+                <w:sz w:val="14"/>
+                <w:szCs w:val="14"/>
+              </w:rPr>
+              <w:t>h</w:t>
+            </w:r>
+            <w:r>
+              <w:rPr>
+                <w:b w:val="false"/>
+                <w:bCs w:val="false"/>
+                <w:color w:val="000000"/>
+                <w:sz w:val="20"/>
+                <w:szCs w:val="20"/>
+                <w:vertAlign w:val="subscript"/>
+              </w:rPr>
+              <w:t>FE</w:t>
+            </w:r>
+            <w:r>
+              <w:rPr>
+                <w:b w:val="false"/>
+                <w:bCs w:val="false"/>
+                <w:color w:val="000000"/>
+                <w:sz w:val="26"/>
+                <w:szCs w:val="26"/>
+                <w:vertAlign w:val="subscript"/>
+              </w:rPr>
+              <w:t xml:space="preserve"> </w:t>
+            </w:r>
+            <w:r>
+              <w:rPr>
+                <w:b w:val="false"/>
+                <w:bCs w:val="false"/>
+                <w:color w:val="000000"/>
+                <w:sz w:val="14"/>
+                <w:szCs w:val="14"/>
+              </w:rPr>
+              <w:t>=</w:t>
+            </w:r>
+            <w:r>
+              <w:rPr>
+                <w:b/>
+                <w:bCs/>
+                <w:color w:val="000000"/>
+                <w:sz w:val="14"/>
+                <w:szCs w:val="14"/>
+              </w:rPr>
+              <w:t xml:space="preserve"> </w:t>
+            </w:r>
+            <w:r>
+              <w:rPr>
+                <w:b/>
+                <w:bCs/>
+                <w:color w:val="000000"/>
+                <w:sz w:val="14"/>
+                <w:szCs w:val="14"/>
+              </w:rPr>
+              <w:t>250</w:t>
+            </w:r>
+            <w:r>
+              <w:rPr>
+                <w:b/>
+                <w:bCs/>
+                <w:color w:val="000000"/>
+                <w:sz w:val="14"/>
+                <w:szCs w:val="14"/>
+              </w:rPr>
+              <w:t xml:space="preserve"> min. / </w:t>
+            </w:r>
+            <w:r>
+              <w:rPr>
+                <w:b/>
+                <w:bCs/>
+                <w:color w:val="000000"/>
+                <w:sz w:val="14"/>
+                <w:szCs w:val="14"/>
+              </w:rPr>
+              <w:t>600</w:t>
+            </w:r>
+            <w:r>
+              <w:rPr>
+                <w:b/>
+                <w:bCs/>
+                <w:color w:val="000000"/>
+                <w:sz w:val="14"/>
+                <w:szCs w:val="14"/>
+              </w:rPr>
+              <w:t xml:space="preserve"> max.</w:t>
+            </w:r>
+          </w:p>
+        </w:tc>
+        <w:tc>
+          <w:tcPr>
+            <w:tcW w:w="2551" w:type="dxa"/>
+            <w:tcBorders>
+              <w:left w:val="single" w:sz="6" w:space="0" w:color="000000"/>
+              <w:bottom w:val="single" w:sz="6" w:space="0" w:color="000000"/>
+            </w:tcBorders>
+            <w:shd w:color="auto" w:fill="FFFFFF" w:val="clear"/>
+          </w:tcPr>
+          <w:p>
+            <w:pPr>
+              <w:pStyle w:val="Contenidodelatabla"/>
               <w:spacing w:lineRule="exact" w:line="108" w:before="60" w:after="56"/>
               <w:ind w:left="57"/>
               <w:rPr>
                 <w:color w:val="000000"/>
                 <w:sz w:val="16"/>
                 <w:szCs w:val="16"/>
-              </w:rPr>
-            </w:pPr>
-            <w:r>
-              <w:rPr/>
-            </w:r>
-          </w:p>
-        </w:tc>
-        <w:tc>
-          <w:tcPr>
-            <w:tcW w:w="2551" w:type="dxa"/>
+                <w:u w:val="none"/>
+              </w:rPr>
+            </w:pPr>
+            <w:r>
+              <w:rPr>
+                <w:color w:val="000000"/>
+                <w:sz w:val="16"/>
+                <w:szCs w:val="16"/>
+                <w:u w:val="none"/>
+              </w:rPr>
+            </w:r>
+          </w:p>
+        </w:tc>
+        <w:tc>
+          <w:tcPr>
+            <w:tcW w:w="2552" w:type="dxa"/>
             <w:tcBorders>
               <w:left w:val="single" w:sz="6" w:space="0" w:color="000000"/>
               <w:bottom w:val="single" w:sz="6" w:space="0" w:color="000000"/>
             </w:tcBorders>
-            <w:shd w:color="auto" w:fill="FFFFFF" w:val="clear"/>
           </w:tcPr>
           <w:p>
             <w:pPr>
@@ -426,17 +1252,23 @@
               </w:rPr>
             </w:pPr>
             <w:r>
-              <w:rPr/>
-            </w:r>
-          </w:p>
-        </w:tc>
-        <w:tc>
-          <w:tcPr>
-            <w:tcW w:w="2552" w:type="dxa"/>
+              <w:rPr>
+                <w:color w:val="000000"/>
+                <w:sz w:val="16"/>
+                <w:szCs w:val="16"/>
+              </w:rPr>
+            </w:r>
+          </w:p>
+        </w:tc>
+        <w:tc>
+          <w:tcPr>
+            <w:tcW w:w="2549" w:type="dxa"/>
             <w:tcBorders>
               <w:left w:val="single" w:sz="6" w:space="0" w:color="000000"/>
               <w:bottom w:val="single" w:sz="6" w:space="0" w:color="000000"/>
-            </w:tcBorders>
+              <w:right w:val="single" w:sz="6" w:space="0" w:color="000000"/>
+            </w:tcBorders>
+            <w:shd w:color="auto" w:fill="FFFFFF" w:val="clear"/>
           </w:tcPr>
           <w:p>
             <w:pPr>
@@ -450,33 +1282,11 @@
               </w:rPr>
             </w:pPr>
             <w:r>
-              <w:rPr/>
-            </w:r>
-          </w:p>
-        </w:tc>
-        <w:tc>
-          <w:tcPr>
-            <w:tcW w:w="2549" w:type="dxa"/>
-            <w:tcBorders>
-              <w:left w:val="single" w:sz="6" w:space="0" w:color="000000"/>
-              <w:bottom w:val="single" w:sz="6" w:space="0" w:color="000000"/>
-              <w:right w:val="single" w:sz="6" w:space="0" w:color="000000"/>
-            </w:tcBorders>
-            <w:shd w:color="auto" w:fill="FFFFFF" w:val="clear"/>
-          </w:tcPr>
-          <w:p>
-            <w:pPr>
-              <w:pStyle w:val="Contenidodelatabla"/>
-              <w:spacing w:lineRule="exact" w:line="108" w:before="60" w:after="56"/>
-              <w:ind w:left="57"/>
-              <w:rPr>
-                <w:color w:val="000000"/>
-                <w:sz w:val="16"/>
-                <w:szCs w:val="16"/>
-              </w:rPr>
-            </w:pPr>
-            <w:r>
-              <w:rPr/>
+              <w:rPr>
+                <w:color w:val="000000"/>
+                <w:sz w:val="16"/>
+                <w:szCs w:val="16"/>
+              </w:rPr>
             </w:r>
           </w:p>
         </w:tc>
@@ -508,7 +1318,13 @@
               </w:rPr>
             </w:pPr>
             <w:r>
-              <w:rPr/>
+              <w:rPr>
+                <w:b/>
+                <w:bCs/>
+                <w:color w:val="000000"/>
+                <w:sz w:val="28"/>
+                <w:szCs w:val="28"/>
+              </w:rPr>
             </w:r>
           </w:p>
         </w:tc>
@@ -535,7 +1351,13 @@
               </w:rPr>
             </w:pPr>
             <w:r>
-              <w:rPr/>
+              <w:rPr>
+                <w:b/>
+                <w:bCs/>
+                <w:color w:val="000000"/>
+                <w:sz w:val="28"/>
+                <w:szCs w:val="28"/>
+              </w:rPr>
             </w:r>
           </w:p>
         </w:tc>
@@ -562,7 +1384,13 @@
               </w:rPr>
             </w:pPr>
             <w:r>
-              <w:rPr/>
+              <w:rPr>
+                <w:b/>
+                <w:bCs/>
+                <w:color w:val="000000"/>
+                <w:sz w:val="28"/>
+                <w:szCs w:val="28"/>
+              </w:rPr>
             </w:r>
           </w:p>
         </w:tc>
@@ -590,7 +1418,13 @@
               </w:rPr>
             </w:pPr>
             <w:r>
-              <w:rPr/>
+              <w:rPr>
+                <w:b/>
+                <w:bCs/>
+                <w:color w:val="000000"/>
+                <w:sz w:val="28"/>
+                <w:szCs w:val="28"/>
+              </w:rPr>
             </w:r>
           </w:p>
         </w:tc>
@@ -622,7 +1456,7 @@
             <w:r>
               <w:rPr>
                 <w:b/>
-                <w:color w:val="000000"/>
+                <w:color w:val="000BFF"/>
                 <w:sz w:val="14"/>
               </w:rPr>
             </w:r>
@@ -743,7 +1577,12 @@
               </w:rPr>
             </w:pPr>
             <w:r>
-              <w:rPr/>
+              <w:rPr>
+                <w:b/>
+                <w:color w:val="FFFFFF"/>
+                <w:sz w:val="16"/>
+                <w:szCs w:val="16"/>
+              </w:rPr>
             </w:r>
           </w:p>
         </w:tc>
@@ -769,7 +1608,12 @@
               </w:rPr>
             </w:pPr>
             <w:r>
-              <w:rPr/>
+              <w:rPr>
+                <w:b/>
+                <w:color w:val="FFFFFF"/>
+                <w:sz w:val="16"/>
+                <w:szCs w:val="16"/>
+              </w:rPr>
             </w:r>
           </w:p>
         </w:tc>
@@ -795,7 +1639,12 @@
               </w:rPr>
             </w:pPr>
             <w:r>
-              <w:rPr/>
+              <w:rPr>
+                <w:b/>
+                <w:color w:val="FFFFFF"/>
+                <w:sz w:val="16"/>
+                <w:szCs w:val="16"/>
+              </w:rPr>
             </w:r>
           </w:p>
         </w:tc>
@@ -823,7 +1672,13 @@
               </w:rPr>
             </w:pPr>
             <w:r>
-              <w:rPr/>
+              <w:rPr>
+                <w:b/>
+                <w:bCs/>
+                <w:color w:val="FFFFFF"/>
+                <w:sz w:val="18"/>
+                <w:szCs w:val="18"/>
+              </w:rPr>
             </w:r>
           </w:p>
         </w:tc>
@@ -853,7 +1708,11 @@
               </w:rPr>
             </w:pPr>
             <w:r>
-              <w:rPr/>
+              <w:rPr>
+                <w:color w:val="000000"/>
+                <w:sz w:val="16"/>
+                <w:szCs w:val="16"/>
+              </w:rPr>
             </w:r>
           </w:p>
         </w:tc>
@@ -878,7 +1737,11 @@
               </w:rPr>
             </w:pPr>
             <w:r>
-              <w:rPr/>
+              <w:rPr>
+                <w:color w:val="000000"/>
+                <w:sz w:val="16"/>
+                <w:szCs w:val="16"/>
+              </w:rPr>
             </w:r>
           </w:p>
         </w:tc>
@@ -903,7 +1766,11 @@
               </w:rPr>
             </w:pPr>
             <w:r>
-              <w:rPr/>
+              <w:rPr>
+                <w:color w:val="000000"/>
+                <w:sz w:val="16"/>
+                <w:szCs w:val="16"/>
+              </w:rPr>
             </w:r>
           </w:p>
         </w:tc>
@@ -929,7 +1796,11 @@
               </w:rPr>
             </w:pPr>
             <w:r>
-              <w:rPr/>
+              <w:rPr>
+                <w:color w:val="000000"/>
+                <w:sz w:val="16"/>
+                <w:szCs w:val="16"/>
+              </w:rPr>
             </w:r>
           </w:p>
         </w:tc>
@@ -961,7 +1832,13 @@
               </w:rPr>
             </w:pPr>
             <w:r>
-              <w:rPr/>
+              <w:rPr>
+                <w:b/>
+                <w:bCs/>
+                <w:color w:val="000000"/>
+                <w:sz w:val="28"/>
+                <w:szCs w:val="28"/>
+              </w:rPr>
             </w:r>
           </w:p>
         </w:tc>
@@ -988,7 +1865,13 @@
               </w:rPr>
             </w:pPr>
             <w:r>
-              <w:rPr/>
+              <w:rPr>
+                <w:b/>
+                <w:bCs/>
+                <w:color w:val="000000"/>
+                <w:sz w:val="28"/>
+                <w:szCs w:val="28"/>
+              </w:rPr>
             </w:r>
           </w:p>
         </w:tc>
@@ -1015,7 +1898,13 @@
               </w:rPr>
             </w:pPr>
             <w:r>
-              <w:rPr/>
+              <w:rPr>
+                <w:b/>
+                <w:bCs/>
+                <w:color w:val="000000"/>
+                <w:sz w:val="28"/>
+                <w:szCs w:val="28"/>
+              </w:rPr>
             </w:r>
           </w:p>
         </w:tc>
@@ -1043,7 +1932,13 @@
               </w:rPr>
             </w:pPr>
             <w:r>
-              <w:rPr/>
+              <w:rPr>
+                <w:b/>
+                <w:bCs/>
+                <w:color w:val="000000"/>
+                <w:sz w:val="28"/>
+                <w:szCs w:val="28"/>
+              </w:rPr>
             </w:r>
           </w:p>
         </w:tc>
@@ -1197,24 +2092,6 @@
               </w:rPr>
             </w:pPr>
             <w:r>
-              <w:rPr/>
-            </w:r>
-          </w:p>
-        </w:tc>
-        <w:tc>
-          <w:tcPr>
-            <w:tcW w:w="2551" w:type="dxa"/>
-            <w:tcBorders>
-              <w:top w:val="single" w:sz="4" w:space="0" w:color="000000"/>
-              <w:left w:val="single" w:sz="6" w:space="0" w:color="000000"/>
-            </w:tcBorders>
-            <w:shd w:color="auto" w:fill="000000" w:val="clear"/>
-          </w:tcPr>
-          <w:p>
-            <w:pPr>
-              <w:pStyle w:val="Contenidodelatabla"/>
-              <w:spacing w:lineRule="exact" w:line="130" w:before="51" w:after="0"/>
-              <w:jc w:val="center"/>
               <w:rPr>
                 <w:b/>
                 <w:bCs/>
@@ -1222,15 +2099,12 @@
                 <w:sz w:val="18"/>
                 <w:szCs w:val="18"/>
               </w:rPr>
-            </w:pPr>
-            <w:r>
-              <w:rPr/>
-            </w:r>
-          </w:p>
-        </w:tc>
-        <w:tc>
-          <w:tcPr>
-            <w:tcW w:w="2552" w:type="dxa"/>
+            </w:r>
+          </w:p>
+        </w:tc>
+        <w:tc>
+          <w:tcPr>
+            <w:tcW w:w="2551" w:type="dxa"/>
             <w:tcBorders>
               <w:top w:val="single" w:sz="4" w:space="0" w:color="000000"/>
               <w:left w:val="single" w:sz="6" w:space="0" w:color="000000"/>
@@ -1240,6 +2114,39 @@
           <w:p>
             <w:pPr>
               <w:pStyle w:val="Contenidodelatabla"/>
+              <w:spacing w:lineRule="exact" w:line="130" w:before="51" w:after="0"/>
+              <w:jc w:val="center"/>
+              <w:rPr>
+                <w:b/>
+                <w:bCs/>
+                <w:color w:val="FFFFFF"/>
+                <w:sz w:val="18"/>
+                <w:szCs w:val="18"/>
+              </w:rPr>
+            </w:pPr>
+            <w:r>
+              <w:rPr>
+                <w:b/>
+                <w:bCs/>
+                <w:color w:val="FFFFFF"/>
+                <w:sz w:val="18"/>
+                <w:szCs w:val="18"/>
+              </w:rPr>
+            </w:r>
+          </w:p>
+        </w:tc>
+        <w:tc>
+          <w:tcPr>
+            <w:tcW w:w="2552" w:type="dxa"/>
+            <w:tcBorders>
+              <w:top w:val="single" w:sz="4" w:space="0" w:color="000000"/>
+              <w:left w:val="single" w:sz="6" w:space="0" w:color="000000"/>
+            </w:tcBorders>
+            <w:shd w:color="auto" w:fill="000000" w:val="clear"/>
+          </w:tcPr>
+          <w:p>
+            <w:pPr>
+              <w:pStyle w:val="Contenidodelatabla"/>
               <w:spacing w:lineRule="exact" w:line="130" w:before="45" w:after="0"/>
               <w:jc w:val="center"/>
               <w:rPr>
@@ -1249,7 +2156,11 @@
               </w:rPr>
             </w:pPr>
             <w:r>
-              <w:rPr/>
+              <w:rPr>
+                <w:b/>
+                <w:color w:val="FFFFFF"/>
+                <w:sz w:val="18"/>
+              </w:rPr>
             </w:r>
           </w:p>
         </w:tc>
@@ -1276,7 +2187,12 @@
               </w:rPr>
             </w:pPr>
             <w:r>
-              <w:rPr/>
+              <w:rPr>
+                <w:b/>
+                <w:color w:val="FFFFFF"/>
+                <w:sz w:val="16"/>
+                <w:szCs w:val="16"/>
+              </w:rPr>
             </w:r>
           </w:p>
         </w:tc>
@@ -1306,7 +2222,11 @@
               </w:rPr>
             </w:pPr>
             <w:r>
-              <w:rPr/>
+              <w:rPr>
+                <w:color w:val="000000"/>
+                <w:sz w:val="16"/>
+                <w:szCs w:val="16"/>
+              </w:rPr>
             </w:r>
           </w:p>
         </w:tc>
@@ -1331,7 +2251,11 @@
               </w:rPr>
             </w:pPr>
             <w:r>
-              <w:rPr/>
+              <w:rPr>
+                <w:color w:val="000000"/>
+                <w:sz w:val="16"/>
+                <w:szCs w:val="16"/>
+              </w:rPr>
             </w:r>
           </w:p>
         </w:tc>
@@ -1356,7 +2280,11 @@
               </w:rPr>
             </w:pPr>
             <w:r>
-              <w:rPr/>
+              <w:rPr>
+                <w:color w:val="000000"/>
+                <w:sz w:val="16"/>
+                <w:szCs w:val="16"/>
+              </w:rPr>
             </w:r>
           </w:p>
         </w:tc>
@@ -1382,7 +2310,11 @@
               </w:rPr>
             </w:pPr>
             <w:r>
-              <w:rPr/>
+              <w:rPr>
+                <w:color w:val="000000"/>
+                <w:sz w:val="16"/>
+                <w:szCs w:val="16"/>
+              </w:rPr>
             </w:r>
           </w:p>
         </w:tc>
@@ -1414,7 +2346,13 @@
               </w:rPr>
             </w:pPr>
             <w:r>
-              <w:rPr/>
+              <w:rPr>
+                <w:b/>
+                <w:bCs/>
+                <w:color w:val="000000"/>
+                <w:sz w:val="28"/>
+                <w:szCs w:val="28"/>
+              </w:rPr>
             </w:r>
           </w:p>
         </w:tc>
@@ -1441,7 +2379,13 @@
               </w:rPr>
             </w:pPr>
             <w:r>
-              <w:rPr/>
+              <w:rPr>
+                <w:b/>
+                <w:bCs/>
+                <w:color w:val="000000"/>
+                <w:sz w:val="28"/>
+                <w:szCs w:val="28"/>
+              </w:rPr>
             </w:r>
           </w:p>
         </w:tc>
@@ -1468,7 +2412,13 @@
               </w:rPr>
             </w:pPr>
             <w:r>
-              <w:rPr/>
+              <w:rPr>
+                <w:b/>
+                <w:bCs/>
+                <w:color w:val="000000"/>
+                <w:sz w:val="28"/>
+                <w:szCs w:val="28"/>
+              </w:rPr>
             </w:r>
           </w:p>
         </w:tc>
@@ -1496,7 +2446,13 @@
               </w:rPr>
             </w:pPr>
             <w:r>
-              <w:rPr/>
+              <w:rPr>
+                <w:b/>
+                <w:bCs/>
+                <w:color w:val="000000"/>
+                <w:sz w:val="28"/>
+                <w:szCs w:val="28"/>
+              </w:rPr>
             </w:r>
           </w:p>
         </w:tc>
@@ -1649,7 +2605,12 @@
               </w:rPr>
             </w:pPr>
             <w:r>
-              <w:rPr/>
+              <w:rPr>
+                <w:b/>
+                <w:color w:val="FFFFFF"/>
+                <w:sz w:val="16"/>
+                <w:szCs w:val="16"/>
+              </w:rPr>
             </w:r>
           </w:p>
         </w:tc>
@@ -1676,24 +2637,6 @@
               </w:rPr>
             </w:pPr>
             <w:r>
-              <w:rPr/>
-            </w:r>
-          </w:p>
-        </w:tc>
-        <w:tc>
-          <w:tcPr>
-            <w:tcW w:w="2552" w:type="dxa"/>
-            <w:tcBorders>
-              <w:top w:val="single" w:sz="4" w:space="0" w:color="000000"/>
-              <w:left w:val="single" w:sz="6" w:space="0" w:color="000000"/>
-            </w:tcBorders>
-            <w:shd w:color="auto" w:fill="000000" w:val="clear"/>
-          </w:tcPr>
-          <w:p>
-            <w:pPr>
-              <w:pStyle w:val="Contenidodelatabla"/>
-              <w:spacing w:lineRule="exact" w:line="130" w:before="51" w:after="0"/>
-              <w:jc w:val="center"/>
               <w:rPr>
                 <w:b/>
                 <w:bCs/>
@@ -1701,26 +2644,22 @@
                 <w:sz w:val="18"/>
                 <w:szCs w:val="18"/>
               </w:rPr>
-            </w:pPr>
-            <w:r>
-              <w:rPr/>
-            </w:r>
-          </w:p>
-        </w:tc>
-        <w:tc>
-          <w:tcPr>
-            <w:tcW w:w="2549" w:type="dxa"/>
+            </w:r>
+          </w:p>
+        </w:tc>
+        <w:tc>
+          <w:tcPr>
+            <w:tcW w:w="2552" w:type="dxa"/>
             <w:tcBorders>
               <w:top w:val="single" w:sz="4" w:space="0" w:color="000000"/>
               <w:left w:val="single" w:sz="6" w:space="0" w:color="000000"/>
-              <w:right w:val="single" w:sz="6" w:space="0" w:color="000000"/>
             </w:tcBorders>
             <w:shd w:color="auto" w:fill="000000" w:val="clear"/>
           </w:tcPr>
           <w:p>
             <w:pPr>
               <w:pStyle w:val="Contenidodelatabla"/>
-              <w:spacing w:lineRule="exact" w:line="130" w:before="45" w:after="0"/>
+              <w:spacing w:lineRule="exact" w:line="130" w:before="51" w:after="0"/>
               <w:jc w:val="center"/>
               <w:rPr>
                 <w:b/>
@@ -1731,7 +2670,47 @@
               </w:rPr>
             </w:pPr>
             <w:r>
-              <w:rPr/>
+              <w:rPr>
+                <w:b/>
+                <w:bCs/>
+                <w:color w:val="FFFFFF"/>
+                <w:sz w:val="18"/>
+                <w:szCs w:val="18"/>
+              </w:rPr>
+            </w:r>
+          </w:p>
+        </w:tc>
+        <w:tc>
+          <w:tcPr>
+            <w:tcW w:w="2549" w:type="dxa"/>
+            <w:tcBorders>
+              <w:top w:val="single" w:sz="4" w:space="0" w:color="000000"/>
+              <w:left w:val="single" w:sz="6" w:space="0" w:color="000000"/>
+              <w:right w:val="single" w:sz="6" w:space="0" w:color="000000"/>
+            </w:tcBorders>
+            <w:shd w:color="auto" w:fill="000000" w:val="clear"/>
+          </w:tcPr>
+          <w:p>
+            <w:pPr>
+              <w:pStyle w:val="Contenidodelatabla"/>
+              <w:spacing w:lineRule="exact" w:line="130" w:before="45" w:after="0"/>
+              <w:jc w:val="center"/>
+              <w:rPr>
+                <w:b/>
+                <w:bCs/>
+                <w:color w:val="FFFFFF"/>
+                <w:sz w:val="18"/>
+                <w:szCs w:val="18"/>
+              </w:rPr>
+            </w:pPr>
+            <w:r>
+              <w:rPr>
+                <w:b/>
+                <w:bCs/>
+                <w:color w:val="FFFFFF"/>
+                <w:sz w:val="18"/>
+                <w:szCs w:val="18"/>
+              </w:rPr>
             </w:r>
           </w:p>
         </w:tc>
@@ -1761,7 +2740,11 @@
               </w:rPr>
             </w:pPr>
             <w:r>
-              <w:rPr/>
+              <w:rPr>
+                <w:color w:val="000000"/>
+                <w:sz w:val="16"/>
+                <w:szCs w:val="16"/>
+              </w:rPr>
             </w:r>
           </w:p>
         </w:tc>
@@ -1786,7 +2769,11 @@
               </w:rPr>
             </w:pPr>
             <w:r>
-              <w:rPr/>
+              <w:rPr>
+                <w:color w:val="000000"/>
+                <w:sz w:val="16"/>
+                <w:szCs w:val="16"/>
+              </w:rPr>
             </w:r>
           </w:p>
         </w:tc>
@@ -1811,7 +2798,11 @@
               </w:rPr>
             </w:pPr>
             <w:r>
-              <w:rPr/>
+              <w:rPr>
+                <w:color w:val="000000"/>
+                <w:sz w:val="16"/>
+                <w:szCs w:val="16"/>
+              </w:rPr>
             </w:r>
           </w:p>
         </w:tc>
@@ -1837,7 +2828,11 @@
               </w:rPr>
             </w:pPr>
             <w:r>
-              <w:rPr/>
+              <w:rPr>
+                <w:color w:val="000000"/>
+                <w:sz w:val="16"/>
+                <w:szCs w:val="16"/>
+              </w:rPr>
             </w:r>
           </w:p>
         </w:tc>
@@ -1869,7 +2864,13 @@
               </w:rPr>
             </w:pPr>
             <w:r>
-              <w:rPr/>
+              <w:rPr>
+                <w:b/>
+                <w:bCs/>
+                <w:color w:val="000000"/>
+                <w:sz w:val="28"/>
+                <w:szCs w:val="28"/>
+              </w:rPr>
             </w:r>
           </w:p>
         </w:tc>
@@ -1896,7 +2897,13 @@
               </w:rPr>
             </w:pPr>
             <w:r>
-              <w:rPr/>
+              <w:rPr>
+                <w:b/>
+                <w:bCs/>
+                <w:color w:val="000000"/>
+                <w:sz w:val="28"/>
+                <w:szCs w:val="28"/>
+              </w:rPr>
             </w:r>
           </w:p>
         </w:tc>
@@ -1923,7 +2930,13 @@
               </w:rPr>
             </w:pPr>
             <w:r>
-              <w:rPr/>
+              <w:rPr>
+                <w:b/>
+                <w:bCs/>
+                <w:color w:val="000000"/>
+                <w:sz w:val="28"/>
+                <w:szCs w:val="28"/>
+              </w:rPr>
             </w:r>
           </w:p>
         </w:tc>
@@ -1951,7 +2964,13 @@
               </w:rPr>
             </w:pPr>
             <w:r>
-              <w:rPr/>
+              <w:rPr>
+                <w:b/>
+                <w:bCs/>
+                <w:color w:val="000000"/>
+                <w:sz w:val="28"/>
+                <w:szCs w:val="28"/>
+              </w:rPr>
             </w:r>
           </w:p>
         </w:tc>
@@ -2110,50 +3129,6 @@
               </w:rPr>
             </w:pPr>
             <w:r>
-              <w:rPr/>
-            </w:r>
-          </w:p>
-        </w:tc>
-        <w:tc>
-          <w:tcPr>
-            <w:tcW w:w="2551" w:type="dxa"/>
-            <w:tcBorders>
-              <w:top w:val="single" w:sz="4" w:space="0" w:color="000000"/>
-              <w:left w:val="single" w:sz="6" w:space="0" w:color="000000"/>
-            </w:tcBorders>
-            <w:shd w:color="auto" w:fill="000000" w:val="clear"/>
-          </w:tcPr>
-          <w:p>
-            <w:pPr>
-              <w:pStyle w:val="Contenidodelatabla"/>
-              <w:spacing w:lineRule="exact" w:line="130" w:before="40" w:after="0"/>
-              <w:jc w:val="center"/>
-              <w:rPr>
-                <w:b/>
-                <w:color w:val="FFFFFF"/>
-                <w:sz w:val="14"/>
-                <w:szCs w:val="14"/>
-              </w:rPr>
-            </w:pPr>
-            <w:r>
-              <w:rPr/>
-            </w:r>
-          </w:p>
-        </w:tc>
-        <w:tc>
-          <w:tcPr>
-            <w:tcW w:w="2552" w:type="dxa"/>
-            <w:tcBorders>
-              <w:top w:val="single" w:sz="4" w:space="0" w:color="000000"/>
-              <w:left w:val="single" w:sz="6" w:space="0" w:color="000000"/>
-            </w:tcBorders>
-            <w:shd w:color="auto" w:fill="000000" w:val="clear"/>
-          </w:tcPr>
-          <w:p>
-            <w:pPr>
-              <w:pStyle w:val="Contenidodelatabla"/>
-              <w:spacing w:lineRule="exact" w:line="130" w:before="51" w:after="0"/>
-              <w:jc w:val="center"/>
               <w:rPr>
                 <w:b/>
                 <w:bCs/>
@@ -2161,9 +3136,70 @@
                 <w:sz w:val="18"/>
                 <w:szCs w:val="18"/>
               </w:rPr>
-            </w:pPr>
-            <w:r>
-              <w:rPr/>
+            </w:r>
+          </w:p>
+        </w:tc>
+        <w:tc>
+          <w:tcPr>
+            <w:tcW w:w="2551" w:type="dxa"/>
+            <w:tcBorders>
+              <w:top w:val="single" w:sz="4" w:space="0" w:color="000000"/>
+              <w:left w:val="single" w:sz="6" w:space="0" w:color="000000"/>
+            </w:tcBorders>
+            <w:shd w:color="auto" w:fill="000000" w:val="clear"/>
+          </w:tcPr>
+          <w:p>
+            <w:pPr>
+              <w:pStyle w:val="Contenidodelatabla"/>
+              <w:spacing w:lineRule="exact" w:line="130" w:before="40" w:after="0"/>
+              <w:jc w:val="center"/>
+              <w:rPr>
+                <w:b/>
+                <w:color w:val="FFFFFF"/>
+                <w:sz w:val="14"/>
+                <w:szCs w:val="14"/>
+              </w:rPr>
+            </w:pPr>
+            <w:r>
+              <w:rPr>
+                <w:b/>
+                <w:color w:val="FFFFFF"/>
+                <w:sz w:val="14"/>
+                <w:szCs w:val="14"/>
+              </w:rPr>
+            </w:r>
+          </w:p>
+        </w:tc>
+        <w:tc>
+          <w:tcPr>
+            <w:tcW w:w="2552" w:type="dxa"/>
+            <w:tcBorders>
+              <w:top w:val="single" w:sz="4" w:space="0" w:color="000000"/>
+              <w:left w:val="single" w:sz="6" w:space="0" w:color="000000"/>
+            </w:tcBorders>
+            <w:shd w:color="auto" w:fill="000000" w:val="clear"/>
+          </w:tcPr>
+          <w:p>
+            <w:pPr>
+              <w:pStyle w:val="Contenidodelatabla"/>
+              <w:spacing w:lineRule="exact" w:line="130" w:before="51" w:after="0"/>
+              <w:jc w:val="center"/>
+              <w:rPr>
+                <w:b/>
+                <w:bCs/>
+                <w:color w:val="FFFFFF"/>
+                <w:sz w:val="18"/>
+                <w:szCs w:val="18"/>
+              </w:rPr>
+            </w:pPr>
+            <w:r>
+              <w:rPr>
+                <w:b/>
+                <w:bCs/>
+                <w:color w:val="FFFFFF"/>
+                <w:sz w:val="18"/>
+                <w:szCs w:val="18"/>
+              </w:rPr>
             </w:r>
           </w:p>
         </w:tc>
@@ -2190,7 +3226,12 @@
               </w:rPr>
             </w:pPr>
             <w:r>
-              <w:rPr/>
+              <w:rPr>
+                <w:b/>
+                <w:color w:val="FFFFFF"/>
+                <w:sz w:val="14"/>
+                <w:szCs w:val="14"/>
+              </w:rPr>
             </w:r>
           </w:p>
         </w:tc>
@@ -2220,7 +3261,11 @@
               </w:rPr>
             </w:pPr>
             <w:r>
-              <w:rPr/>
+              <w:rPr>
+                <w:color w:val="000000"/>
+                <w:sz w:val="16"/>
+                <w:szCs w:val="16"/>
+              </w:rPr>
             </w:r>
           </w:p>
         </w:tc>
@@ -2245,7 +3290,11 @@
               </w:rPr>
             </w:pPr>
             <w:r>
-              <w:rPr/>
+              <w:rPr>
+                <w:color w:val="000000"/>
+                <w:sz w:val="16"/>
+                <w:szCs w:val="16"/>
+              </w:rPr>
             </w:r>
           </w:p>
         </w:tc>
@@ -2270,7 +3319,11 @@
               </w:rPr>
             </w:pPr>
             <w:r>
-              <w:rPr/>
+              <w:rPr>
+                <w:color w:val="000000"/>
+                <w:sz w:val="16"/>
+                <w:szCs w:val="16"/>
+              </w:rPr>
             </w:r>
           </w:p>
         </w:tc>
@@ -2296,7 +3349,11 @@
               </w:rPr>
             </w:pPr>
             <w:r>
-              <w:rPr/>
+              <w:rPr>
+                <w:color w:val="000000"/>
+                <w:sz w:val="16"/>
+                <w:szCs w:val="16"/>
+              </w:rPr>
             </w:r>
           </w:p>
         </w:tc>
@@ -2394,7 +3451,13 @@
               </w:rPr>
             </w:pPr>
             <w:r>
-              <w:rPr/>
+              <w:rPr>
+                <w:b/>
+                <w:bCs/>
+                <w:color w:val="000000"/>
+                <w:sz w:val="28"/>
+                <w:szCs w:val="28"/>
+              </w:rPr>
             </w:r>
           </w:p>
         </w:tc>
@@ -2421,7 +3484,13 @@
               </w:rPr>
             </w:pPr>
             <w:r>
-              <w:rPr/>
+              <w:rPr>
+                <w:b/>
+                <w:bCs/>
+                <w:color w:val="000000"/>
+                <w:sz w:val="28"/>
+                <w:szCs w:val="28"/>
+              </w:rPr>
             </w:r>
           </w:p>
         </w:tc>
@@ -2448,7 +3517,13 @@
               </w:rPr>
             </w:pPr>
             <w:r>
-              <w:rPr/>
+              <w:rPr>
+                <w:b/>
+                <w:bCs/>
+                <w:color w:val="000000"/>
+                <w:sz w:val="28"/>
+                <w:szCs w:val="28"/>
+              </w:rPr>
             </w:r>
           </w:p>
         </w:tc>
@@ -2476,7 +3551,13 @@
               </w:rPr>
             </w:pPr>
             <w:r>
-              <w:rPr/>
+              <w:rPr>
+                <w:b/>
+                <w:bCs/>
+                <w:color w:val="000000"/>
+                <w:sz w:val="28"/>
+                <w:szCs w:val="28"/>
+              </w:rPr>
             </w:r>
           </w:p>
         </w:tc>
@@ -2635,7 +3716,12 @@
               </w:rPr>
             </w:pPr>
             <w:r>
-              <w:rPr/>
+              <w:rPr>
+                <w:b/>
+                <w:color w:val="FFFFFF"/>
+                <w:sz w:val="14"/>
+                <w:szCs w:val="14"/>
+              </w:rPr>
             </w:r>
           </w:p>
         </w:tc>
@@ -2661,7 +3747,12 @@
               </w:rPr>
             </w:pPr>
             <w:r>
-              <w:rPr/>
+              <w:rPr>
+                <w:b/>
+                <w:color w:val="FFFFFF"/>
+                <w:sz w:val="14"/>
+                <w:szCs w:val="14"/>
+              </w:rPr>
             </w:r>
           </w:p>
         </w:tc>
@@ -2687,7 +3778,12 @@
               </w:rPr>
             </w:pPr>
             <w:r>
-              <w:rPr/>
+              <w:rPr>
+                <w:b/>
+                <w:color w:val="FFFFFF"/>
+                <w:sz w:val="14"/>
+                <w:szCs w:val="14"/>
+              </w:rPr>
             </w:r>
           </w:p>
         </w:tc>
@@ -2715,7 +3811,13 @@
               </w:rPr>
             </w:pPr>
             <w:r>
-              <w:rPr/>
+              <w:rPr>
+                <w:b/>
+                <w:bCs/>
+                <w:color w:val="FFFFFF"/>
+                <w:sz w:val="18"/>
+                <w:szCs w:val="18"/>
+              </w:rPr>
             </w:r>
           </w:p>
         </w:tc>
@@ -2745,7 +3847,11 @@
               </w:rPr>
             </w:pPr>
             <w:r>
-              <w:rPr/>
+              <w:rPr>
+                <w:color w:val="000000"/>
+                <w:sz w:val="16"/>
+                <w:szCs w:val="16"/>
+              </w:rPr>
             </w:r>
           </w:p>
         </w:tc>
@@ -2770,7 +3876,11 @@
               </w:rPr>
             </w:pPr>
             <w:r>
-              <w:rPr/>
+              <w:rPr>
+                <w:color w:val="000000"/>
+                <w:sz w:val="16"/>
+                <w:szCs w:val="16"/>
+              </w:rPr>
             </w:r>
           </w:p>
         </w:tc>
@@ -2794,7 +3904,11 @@
               </w:rPr>
             </w:pPr>
             <w:r>
-              <w:rPr/>
+              <w:rPr>
+                <w:color w:val="000000"/>
+                <w:sz w:val="16"/>
+                <w:szCs w:val="16"/>
+              </w:rPr>
             </w:r>
           </w:p>
         </w:tc>
@@ -2820,7 +3934,11 @@
               </w:rPr>
             </w:pPr>
             <w:r>
-              <w:rPr/>
+              <w:rPr>
+                <w:color w:val="000000"/>
+                <w:sz w:val="16"/>
+                <w:szCs w:val="16"/>
+              </w:rPr>
             </w:r>
           </w:p>
         </w:tc>
@@ -2852,7 +3970,13 @@
               </w:rPr>
             </w:pPr>
             <w:r>
-              <w:rPr/>
+              <w:rPr>
+                <w:b/>
+                <w:bCs/>
+                <w:color w:val="000000"/>
+                <w:sz w:val="28"/>
+                <w:szCs w:val="28"/>
+              </w:rPr>
             </w:r>
           </w:p>
         </w:tc>
@@ -2879,7 +4003,13 @@
               </w:rPr>
             </w:pPr>
             <w:r>
-              <w:rPr/>
+              <w:rPr>
+                <w:b/>
+                <w:bCs/>
+                <w:color w:val="000000"/>
+                <w:sz w:val="28"/>
+                <w:szCs w:val="28"/>
+              </w:rPr>
             </w:r>
           </w:p>
         </w:tc>
@@ -2906,7 +4036,13 @@
               </w:rPr>
             </w:pPr>
             <w:r>
-              <w:rPr/>
+              <w:rPr>
+                <w:b/>
+                <w:bCs/>
+                <w:color w:val="000000"/>
+                <w:sz w:val="28"/>
+                <w:szCs w:val="28"/>
+              </w:rPr>
             </w:r>
           </w:p>
         </w:tc>
@@ -2934,7 +4070,13 @@
               </w:rPr>
             </w:pPr>
             <w:r>
-              <w:rPr/>
+              <w:rPr>
+                <w:b/>
+                <w:bCs/>
+                <w:color w:val="000000"/>
+                <w:sz w:val="28"/>
+                <w:szCs w:val="28"/>
+              </w:rPr>
             </w:r>
           </w:p>
         </w:tc>
@@ -3088,7 +4230,13 @@
               </w:rPr>
             </w:pPr>
             <w:r>
-              <w:rPr/>
+              <w:rPr>
+                <w:b/>
+                <w:bCs/>
+                <w:color w:val="FFFFFF"/>
+                <w:sz w:val="18"/>
+                <w:szCs w:val="18"/>
+              </w:rPr>
             </w:r>
           </w:p>
         </w:tc>
@@ -3114,7 +4262,12 @@
               </w:rPr>
             </w:pPr>
             <w:r>
-              <w:rPr/>
+              <w:rPr>
+                <w:b/>
+                <w:color w:val="FFFFFF"/>
+                <w:sz w:val="14"/>
+                <w:szCs w:val="14"/>
+              </w:rPr>
             </w:r>
           </w:p>
         </w:tc>
@@ -3140,7 +4293,12 @@
               </w:rPr>
             </w:pPr>
             <w:r>
-              <w:rPr/>
+              <w:rPr>
+                <w:b/>
+                <w:color w:val="FFFFFF"/>
+                <w:sz w:val="14"/>
+                <w:szCs w:val="14"/>
+              </w:rPr>
             </w:r>
           </w:p>
         </w:tc>
@@ -3167,7 +4325,12 @@
               </w:rPr>
             </w:pPr>
             <w:r>
-              <w:rPr/>
+              <w:rPr>
+                <w:b/>
+                <w:color w:val="FFFFFF"/>
+                <w:sz w:val="14"/>
+                <w:szCs w:val="14"/>
+              </w:rPr>
             </w:r>
           </w:p>
         </w:tc>
@@ -3197,7 +4360,11 @@
               </w:rPr>
             </w:pPr>
             <w:r>
-              <w:rPr/>
+              <w:rPr>
+                <w:color w:val="000000"/>
+                <w:sz w:val="16"/>
+                <w:szCs w:val="16"/>
+              </w:rPr>
             </w:r>
           </w:p>
         </w:tc>
@@ -3222,7 +4389,11 @@
               </w:rPr>
             </w:pPr>
             <w:r>
-              <w:rPr/>
+              <w:rPr>
+                <w:color w:val="000000"/>
+                <w:sz w:val="16"/>
+                <w:szCs w:val="16"/>
+              </w:rPr>
             </w:r>
           </w:p>
         </w:tc>
@@ -3247,7 +4418,11 @@
               </w:rPr>
             </w:pPr>
             <w:r>
-              <w:rPr/>
+              <w:rPr>
+                <w:color w:val="000000"/>
+                <w:sz w:val="16"/>
+                <w:szCs w:val="16"/>
+              </w:rPr>
             </w:r>
           </w:p>
         </w:tc>
@@ -3273,7 +4448,11 @@
               </w:rPr>
             </w:pPr>
             <w:r>
-              <w:rPr/>
+              <w:rPr>
+                <w:color w:val="000000"/>
+                <w:sz w:val="16"/>
+                <w:szCs w:val="16"/>
+              </w:rPr>
             </w:r>
           </w:p>
         </w:tc>
@@ -3305,7 +4484,13 @@
               </w:rPr>
             </w:pPr>
             <w:r>
-              <w:rPr/>
+              <w:rPr>
+                <w:b/>
+                <w:bCs/>
+                <w:color w:val="FF0000"/>
+                <w:sz w:val="28"/>
+                <w:szCs w:val="28"/>
+              </w:rPr>
             </w:r>
           </w:p>
         </w:tc>
@@ -3332,7 +4517,13 @@
               </w:rPr>
             </w:pPr>
             <w:r>
-              <w:rPr/>
+              <w:rPr>
+                <w:b/>
+                <w:bCs/>
+                <w:color w:val="043AFF"/>
+                <w:sz w:val="28"/>
+                <w:szCs w:val="28"/>
+              </w:rPr>
             </w:r>
           </w:p>
         </w:tc>
@@ -3552,7 +4743,12 @@
               </w:rPr>
             </w:pPr>
             <w:r>
-              <w:rPr/>
+              <w:rPr>
+                <w:b/>
+                <w:color w:val="FFFFFF"/>
+                <w:sz w:val="16"/>
+                <w:szCs w:val="16"/>
+              </w:rPr>
             </w:r>
           </w:p>
         </w:tc>
@@ -3578,7 +4774,12 @@
               </w:rPr>
             </w:pPr>
             <w:r>
-              <w:rPr/>
+              <w:rPr>
+                <w:b/>
+                <w:color w:val="FFFFFF"/>
+                <w:sz w:val="16"/>
+                <w:szCs w:val="16"/>
+              </w:rPr>
             </w:r>
           </w:p>
         </w:tc>
@@ -3669,7 +4870,11 @@
               </w:rPr>
             </w:pPr>
             <w:r>
-              <w:rPr/>
+              <w:rPr>
+                <w:color w:val="000000"/>
+                <w:sz w:val="16"/>
+                <w:szCs w:val="16"/>
+              </w:rPr>
             </w:r>
           </w:p>
         </w:tc>
@@ -3694,7 +4899,11 @@
               </w:rPr>
             </w:pPr>
             <w:r>
-              <w:rPr/>
+              <w:rPr>
+                <w:color w:val="000000"/>
+                <w:sz w:val="16"/>
+                <w:szCs w:val="16"/>
+              </w:rPr>
             </w:r>
           </w:p>
         </w:tc>
@@ -4808,9 +6017,9 @@
       </w:r>
     </w:p>
     <w:sectPr>
-      <w:headerReference w:type="even" r:id="rId2"/>
-      <w:headerReference w:type="default" r:id="rId3"/>
-      <w:headerReference w:type="first" r:id="rId4"/>
+      <w:headerReference w:type="even" r:id="rId4"/>
+      <w:headerReference w:type="default" r:id="rId5"/>
+      <w:headerReference w:type="first" r:id="rId6"/>
       <w:type w:val="nextPage"/>
       <w:pgSz w:w="12240" w:h="15840"/>
       <w:pgMar w:left="567" w:right="567" w:gutter="0" w:header="567" w:top="917" w:footer="0" w:bottom="567"/>
@@ -4878,7 +6087,25 @@
       <w:rPr>
         <w:color w:val="808080"/>
       </w:rPr>
-      <w:t xml:space="preserve">                                                   Updated: 2024-Jan-04</w:t>
+      <w:t xml:space="preserve">                                                   Updated: 202</w:t>
+    </w:r>
+    <w:r>
+      <w:rPr>
+        <w:color w:val="808080"/>
+      </w:rPr>
+      <w:t>5</w:t>
+    </w:r>
+    <w:r>
+      <w:rPr>
+        <w:color w:val="808080"/>
+      </w:rPr>
+      <w:t>-Jan-</w:t>
+    </w:r>
+    <w:r>
+      <w:rPr>
+        <w:color w:val="808080"/>
+      </w:rPr>
+      <w:t>25</w:t>
     </w:r>
   </w:p>
 </w:hdr>
@@ -4925,7 +6152,25 @@
       <w:rPr>
         <w:color w:val="808080"/>
       </w:rPr>
-      <w:t xml:space="preserve">                                                   Updated: 2024-Jan-04</w:t>
+      <w:t xml:space="preserve">                                                   Updated: 202</w:t>
+    </w:r>
+    <w:r>
+      <w:rPr>
+        <w:color w:val="808080"/>
+      </w:rPr>
+      <w:t>5</w:t>
+    </w:r>
+    <w:r>
+      <w:rPr>
+        <w:color w:val="808080"/>
+      </w:rPr>
+      <w:t>-Jan-</w:t>
+    </w:r>
+    <w:r>
+      <w:rPr>
+        <w:color w:val="808080"/>
+      </w:rPr>
+      <w:t>25</w:t>
     </w:r>
   </w:p>
 </w:hdr>

</xml_diff>